<commit_message>
Task 5 - Final code update and report finished
</commit_message>
<xml_diff>
--- a/Week B.5/Task 5 Report.docx
+++ b/Week B.5/Task 5 Report.docx
@@ -62,7 +62,7 @@
           <v:shape id="_x0000_i1059" type="#_x0000_t75" style="width:451.2pt;height:116.4pt" o:ole="">
             <v:imagedata r:id="rId5" o:title=""/>
           </v:shape>
-          <o:OLEObject Type="Embed" ProgID="Word.Document.12" ShapeID="_x0000_i1059" DrawAspect="Content" ObjectID="_1756854325" r:id="rId6">
+          <o:OLEObject Type="Embed" ProgID="Word.Document.12" ShapeID="_x0000_i1059" DrawAspect="Content" ObjectID="_1756915804" r:id="rId6">
             <o:FieldCodes>\s</o:FieldCodes>
           </o:OLEObject>
         </w:object>
@@ -126,7 +126,7 @@
           <v:shape id="_x0000_i1061" type="#_x0000_t75" style="width:451.2pt;height:181.2pt" o:ole="">
             <v:imagedata r:id="rId7" o:title=""/>
           </v:shape>
-          <o:OLEObject Type="Embed" ProgID="Word.Document.12" ShapeID="_x0000_i1061" DrawAspect="Content" ObjectID="_1756854326" r:id="rId8">
+          <o:OLEObject Type="Embed" ProgID="Word.Document.12" ShapeID="_x0000_i1061" DrawAspect="Content" ObjectID="_1756915805" r:id="rId8">
             <o:FieldCodes>\s</o:FieldCodes>
           </o:OLEObject>
         </w:object>
@@ -157,7 +157,7 @@
           <v:shape id="_x0000_i1064" type="#_x0000_t75" style="width:451.2pt;height:105.6pt" o:ole="">
             <v:imagedata r:id="rId9" o:title=""/>
           </v:shape>
-          <o:OLEObject Type="Embed" ProgID="Word.Document.12" ShapeID="_x0000_i1064" DrawAspect="Content" ObjectID="_1756854327" r:id="rId10">
+          <o:OLEObject Type="Embed" ProgID="Word.Document.12" ShapeID="_x0000_i1064" DrawAspect="Content" ObjectID="_1756915806" r:id="rId10">
             <o:FieldCodes>\s</o:FieldCodes>
           </o:OLEObject>
         </w:object>
@@ -227,7 +227,7 @@
           <v:shape id="_x0000_i1067" type="#_x0000_t75" style="width:451.2pt;height:150.6pt" o:ole="">
             <v:imagedata r:id="rId11" o:title=""/>
           </v:shape>
-          <o:OLEObject Type="Embed" ProgID="Word.Document.12" ShapeID="_x0000_i1067" DrawAspect="Content" ObjectID="_1756854328" r:id="rId12">
+          <o:OLEObject Type="Embed" ProgID="Word.Document.12" ShapeID="_x0000_i1067" DrawAspect="Content" ObjectID="_1756915807" r:id="rId12">
             <o:FieldCodes>\s</o:FieldCodes>
           </o:OLEObject>
         </w:object>
@@ -247,6 +247,224 @@
       </w:pPr>
       <w:r>
         <w:t>Combination</w:t>
+      </w:r>
+    </w:p>
+    <w:p>
+      <w:r>
+        <w:t>Combining the two is as simple as just including the necessary code for both systems as described above. The only code that needs to be adjusted to fit both systems</w:t>
+      </w:r>
+      <w:r>
+        <w:t xml:space="preserve"> is in the model creation, where the dense layer and output shape need to be adjusted.</w:t>
+      </w:r>
+    </w:p>
+    <w:bookmarkStart w:id="4" w:name="_MON_1756889347"/>
+    <w:bookmarkEnd w:id="4"/>
+    <w:p>
+      <w:r>
+        <w:object w:dxaOrig="9360" w:dyaOrig="1684" w14:anchorId="652C0CFC">
+          <v:shape id="_x0000_i1074" type="#_x0000_t75" style="width:468pt;height:84pt" o:ole="">
+            <v:imagedata r:id="rId13" o:title=""/>
+          </v:shape>
+          <o:OLEObject Type="Embed" ProgID="Word.Document.12" ShapeID="_x0000_i1074" DrawAspect="Content" ObjectID="_1756915808" r:id="rId14">
+            <o:FieldCodes>\s</o:FieldCodes>
+          </o:OLEObject>
+        </w:object>
+      </w:r>
+    </w:p>
+    <w:p>
+      <w:r>
+        <w:lastRenderedPageBreak/>
+        <w:t xml:space="preserve">As can be seen here, when the dense layer is added, </w:t>
+      </w:r>
+      <w:r>
+        <w:t>we are also using Time Distributed to apply it to each time step, assisting with both the multi step and multi variate factors. The Lamba layer then must be added to ensure the model output is the correct shape.</w:t>
+      </w:r>
+    </w:p>
+    <w:p>
+      <w:pPr>
+        <w:pStyle w:val="Heading1"/>
+      </w:pPr>
+      <w:r>
+        <w:t>Results</w:t>
+      </w:r>
+    </w:p>
+    <w:p>
+      <w:r>
+        <w:t>Firstly,</w:t>
+      </w:r>
+      <w:r>
+        <w:t xml:space="preserve"> for the multi-step, we can the prediction successfully displays for the specified number of days in the future.</w:t>
+      </w:r>
+    </w:p>
+    <w:p>
+      <w:r>
+        <w:drawing>
+          <wp:inline distT="0" distB="0" distL="0" distR="0" wp14:anchorId="0D06DA9E" wp14:editId="5C60A1F0">
+            <wp:extent cx="1306286" cy="304800"/>
+            <wp:effectExtent l="0" t="0" r="8255" b="0"/>
+            <wp:docPr id="1222329567" name="Picture 1"/>
+            <wp:cNvGraphicFramePr>
+              <a:graphicFrameLocks xmlns:a="http://schemas.openxmlformats.org/drawingml/2006/main" noChangeAspect="1"/>
+            </wp:cNvGraphicFramePr>
+            <a:graphic xmlns:a="http://schemas.openxmlformats.org/drawingml/2006/main">
+              <a:graphicData uri="http://schemas.openxmlformats.org/drawingml/2006/picture">
+                <pic:pic xmlns:pic="http://schemas.openxmlformats.org/drawingml/2006/picture">
+                  <pic:nvPicPr>
+                    <pic:cNvPr id="1222329567" name=""/>
+                    <pic:cNvPicPr/>
+                  </pic:nvPicPr>
+                  <pic:blipFill>
+                    <a:blip r:embed="rId15"/>
+                    <a:stretch>
+                      <a:fillRect/>
+                    </a:stretch>
+                  </pic:blipFill>
+                  <pic:spPr>
+                    <a:xfrm>
+                      <a:off x="0" y="0"/>
+                      <a:ext cx="1311005" cy="305901"/>
+                    </a:xfrm>
+                    <a:prstGeom prst="rect">
+                      <a:avLst/>
+                    </a:prstGeom>
+                  </pic:spPr>
+                </pic:pic>
+              </a:graphicData>
+            </a:graphic>
+          </wp:inline>
+        </w:drawing>
+      </w:r>
+    </w:p>
+    <w:p>
+      <w:r>
+        <w:drawing>
+          <wp:inline distT="0" distB="0" distL="0" distR="0" wp14:anchorId="60461E98" wp14:editId="7D109285">
+            <wp:extent cx="4861981" cy="1188823"/>
+            <wp:effectExtent l="0" t="0" r="0" b="0"/>
+            <wp:docPr id="824086232" name="Picture 1" descr="A black screen with white numbers&#10;&#10;Description automatically generated"/>
+            <wp:cNvGraphicFramePr>
+              <a:graphicFrameLocks xmlns:a="http://schemas.openxmlformats.org/drawingml/2006/main" noChangeAspect="1"/>
+            </wp:cNvGraphicFramePr>
+            <a:graphic xmlns:a="http://schemas.openxmlformats.org/drawingml/2006/main">
+              <a:graphicData uri="http://schemas.openxmlformats.org/drawingml/2006/picture">
+                <pic:pic xmlns:pic="http://schemas.openxmlformats.org/drawingml/2006/picture">
+                  <pic:nvPicPr>
+                    <pic:cNvPr id="824086232" name="Picture 1" descr="A black screen with white numbers&#10;&#10;Description automatically generated"/>
+                    <pic:cNvPicPr/>
+                  </pic:nvPicPr>
+                  <pic:blipFill>
+                    <a:blip r:embed="rId16"/>
+                    <a:stretch>
+                      <a:fillRect/>
+                    </a:stretch>
+                  </pic:blipFill>
+                  <pic:spPr>
+                    <a:xfrm>
+                      <a:off x="0" y="0"/>
+                      <a:ext cx="4861981" cy="1188823"/>
+                    </a:xfrm>
+                    <a:prstGeom prst="rect">
+                      <a:avLst/>
+                    </a:prstGeom>
+                  </pic:spPr>
+                </pic:pic>
+              </a:graphicData>
+            </a:graphic>
+          </wp:inline>
+        </w:drawing>
+      </w:r>
+    </w:p>
+    <w:p>
+      <w:r>
+        <w:t xml:space="preserve">Moving on to multi-variate, the </w:t>
+      </w:r>
+      <w:r>
+        <w:t xml:space="preserve">left </w:t>
+      </w:r>
+      <w:r>
+        <w:t xml:space="preserve">is the result of my v0.4 code, and </w:t>
+      </w:r>
+      <w:r>
+        <w:t xml:space="preserve">the right </w:t>
+      </w:r>
+      <w:r>
+        <w:t>is the result of my current code. Neither are especially accurate. It may mean a more complex model is needed that would take longer to train to properly see results. Regardless, the code does fulfill the specifications of the task.</w:t>
+      </w:r>
+    </w:p>
+    <w:p>
+      <w:r>
+        <w:drawing>
+          <wp:inline distT="0" distB="0" distL="0" distR="0" wp14:anchorId="1E6413AB" wp14:editId="75B85086">
+            <wp:extent cx="2847900" cy="2430780"/>
+            <wp:effectExtent l="0" t="0" r="0" b="7620"/>
+            <wp:docPr id="1909776947" name="Picture 1"/>
+            <wp:cNvGraphicFramePr>
+              <a:graphicFrameLocks xmlns:a="http://schemas.openxmlformats.org/drawingml/2006/main" noChangeAspect="1"/>
+            </wp:cNvGraphicFramePr>
+            <a:graphic xmlns:a="http://schemas.openxmlformats.org/drawingml/2006/main">
+              <a:graphicData uri="http://schemas.openxmlformats.org/drawingml/2006/picture">
+                <pic:pic xmlns:pic="http://schemas.openxmlformats.org/drawingml/2006/picture">
+                  <pic:nvPicPr>
+                    <pic:cNvPr id="1909776947" name=""/>
+                    <pic:cNvPicPr/>
+                  </pic:nvPicPr>
+                  <pic:blipFill>
+                    <a:blip r:embed="rId17"/>
+                    <a:stretch>
+                      <a:fillRect/>
+                    </a:stretch>
+                  </pic:blipFill>
+                  <pic:spPr>
+                    <a:xfrm>
+                      <a:off x="0" y="0"/>
+                      <a:ext cx="2857685" cy="2439132"/>
+                    </a:xfrm>
+                    <a:prstGeom prst="rect">
+                      <a:avLst/>
+                    </a:prstGeom>
+                  </pic:spPr>
+                </pic:pic>
+              </a:graphicData>
+            </a:graphic>
+          </wp:inline>
+        </w:drawing>
+      </w:r>
+      <w:r>
+        <w:drawing>
+          <wp:inline distT="0" distB="0" distL="0" distR="0" wp14:anchorId="0E13BCB8" wp14:editId="7747D509">
+            <wp:extent cx="2834640" cy="2409726"/>
+            <wp:effectExtent l="0" t="0" r="3810" b="0"/>
+            <wp:docPr id="1110225680" name="Picture 1"/>
+            <wp:cNvGraphicFramePr>
+              <a:graphicFrameLocks xmlns:a="http://schemas.openxmlformats.org/drawingml/2006/main" noChangeAspect="1"/>
+            </wp:cNvGraphicFramePr>
+            <a:graphic xmlns:a="http://schemas.openxmlformats.org/drawingml/2006/main">
+              <a:graphicData uri="http://schemas.openxmlformats.org/drawingml/2006/picture">
+                <pic:pic xmlns:pic="http://schemas.openxmlformats.org/drawingml/2006/picture">
+                  <pic:nvPicPr>
+                    <pic:cNvPr id="1110225680" name=""/>
+                    <pic:cNvPicPr/>
+                  </pic:nvPicPr>
+                  <pic:blipFill>
+                    <a:blip r:embed="rId18"/>
+                    <a:stretch>
+                      <a:fillRect/>
+                    </a:stretch>
+                  </pic:blipFill>
+                  <pic:spPr>
+                    <a:xfrm>
+                      <a:off x="0" y="0"/>
+                      <a:ext cx="2842428" cy="2416346"/>
+                    </a:xfrm>
+                    <a:prstGeom prst="rect">
+                      <a:avLst/>
+                    </a:prstGeom>
+                  </pic:spPr>
+                </pic:pic>
+              </a:graphicData>
+            </a:graphic>
+          </wp:inline>
+        </w:drawing>
       </w:r>
     </w:p>
     <w:p/>

</xml_diff>